<commit_message>
documentation dev (pas fini)
</commit_message>
<xml_diff>
--- a/Documentation développeur.docx
+++ b/Documentation développeur.docx
@@ -49,10 +49,49 @@
     </w:p>
     <w:p>
       <w:pPr>
+        <w:rPr>
+          <w:sz w:val="24"/>
+          <w:szCs w:val="24"/>
+        </w:rPr>
+      </w:pPr>
+      <w:r>
+        <w:rPr>
+          <w:sz w:val="24"/>
+          <w:szCs w:val="24"/>
+        </w:rPr>
+        <w:tab/>
+        <w:t xml:space="preserve">Le dossier « Manager » </w:t>
+      </w:r>
+      <w:r>
+        <w:rPr>
+          <w:sz w:val="24"/>
+          <w:szCs w:val="24"/>
+        </w:rPr>
+        <w:t>fait la liaison entre le dossier traitement et le dossier model, de plus il s’occupe de la vérification des données envoyés à l’</w:t>
+      </w:r>
+      <w:r>
+        <w:rPr>
+          <w:sz w:val="24"/>
+          <w:szCs w:val="24"/>
+        </w:rPr>
+        <w:t>aide des requêtes, des redirections vers les pages web ainsi que l’envoie de mail pour certains cas</w:t>
+      </w:r>
+      <w:r>
+        <w:rPr>
+          <w:sz w:val="24"/>
+          <w:szCs w:val="24"/>
+        </w:rPr>
+        <w:t>.</w:t>
+      </w:r>
+      <w:bookmarkStart w:id="0" w:name="_GoBack"/>
+      <w:bookmarkEnd w:id="0"/>
+    </w:p>
+    <w:p>
+      <w:pPr>
         <w:pStyle w:val="Paragraphedeliste"/>
         <w:numPr>
           <w:ilvl w:val="0"/>
-          <w:numId w:val="1"/>
+          <w:numId w:val="2"/>
         </w:numPr>
         <w:rPr>
           <w:sz w:val="24"/>
@@ -73,8 +112,6 @@
         </w:rPr>
         <w:t xml:space="preserve"> un</w:t>
       </w:r>
-      <w:bookmarkStart w:id="0" w:name="_GoBack"/>
-      <w:bookmarkEnd w:id="0"/>
       <w:r>
         <w:rPr>
           <w:sz w:val="24"/>
@@ -122,7 +159,7 @@
                     <pic:cNvPicPr/>
                   </pic:nvPicPr>
                   <pic:blipFill>
-                    <a:blip r:embed="rId5">
+                    <a:blip r:embed="rId7">
                       <a:extLst>
                         <a:ext uri="{28A0092B-C50C-407E-A947-70E740481C1C}">
                           <a14:useLocalDpi xmlns:a14="http://schemas.microsoft.com/office/drawing/2010/main" val="0"/>
@@ -177,7 +214,222 @@
         <w:jc w:val="center"/>
       </w:pPr>
     </w:p>
+    <w:p/>
+    <w:p/>
+    <w:p/>
+    <w:p>
+      <w:pPr>
+        <w:pStyle w:val="Paragraphedeliste"/>
+        <w:numPr>
+          <w:ilvl w:val="0"/>
+          <w:numId w:val="3"/>
+        </w:numPr>
+      </w:pPr>
+      <w:r>
+        <w:t>Utilisation des services</w:t>
+      </w:r>
+    </w:p>
+    <w:p>
+      <w:pPr>
+        <w:ind w:left="360"/>
+      </w:pPr>
+      <w:r>
+        <w:rPr>
+          <w:noProof/>
+          <w:lang w:eastAsia="fr-FR"/>
+        </w:rPr>
+        <w:drawing>
+          <wp:anchor distT="0" distB="0" distL="114300" distR="114300" simplePos="0" relativeHeight="251659264" behindDoc="1" locked="0" layoutInCell="1" allowOverlap="1">
+            <wp:simplePos x="0" y="0"/>
+            <wp:positionH relativeFrom="column">
+              <wp:posOffset>230505</wp:posOffset>
+            </wp:positionH>
+            <wp:positionV relativeFrom="paragraph">
+              <wp:posOffset>-1270</wp:posOffset>
+            </wp:positionV>
+            <wp:extent cx="5760720" cy="1463040"/>
+            <wp:effectExtent l="0" t="0" r="0" b="3810"/>
+            <wp:wrapNone/>
+            <wp:docPr id="2" name="Image 2"/>
+            <wp:cNvGraphicFramePr>
+              <a:graphicFrameLocks xmlns:a="http://schemas.openxmlformats.org/drawingml/2006/main" noChangeAspect="1"/>
+            </wp:cNvGraphicFramePr>
+            <a:graphic xmlns:a="http://schemas.openxmlformats.org/drawingml/2006/main">
+              <a:graphicData uri="http://schemas.openxmlformats.org/drawingml/2006/picture">
+                <pic:pic xmlns:pic="http://schemas.openxmlformats.org/drawingml/2006/picture">
+                  <pic:nvPicPr>
+                    <pic:cNvPr id="1" name=""/>
+                    <pic:cNvPicPr/>
+                  </pic:nvPicPr>
+                  <pic:blipFill>
+                    <a:blip r:embed="rId8" cstate="print">
+                      <a:extLst>
+                        <a:ext uri="{28A0092B-C50C-407E-A947-70E740481C1C}">
+                          <a14:useLocalDpi xmlns:a14="http://schemas.microsoft.com/office/drawing/2010/main" val="0"/>
+                        </a:ext>
+                      </a:extLst>
+                    </a:blip>
+                    <a:stretch>
+                      <a:fillRect/>
+                    </a:stretch>
+                  </pic:blipFill>
+                  <pic:spPr>
+                    <a:xfrm>
+                      <a:off x="0" y="0"/>
+                      <a:ext cx="5760720" cy="1463040"/>
+                    </a:xfrm>
+                    <a:prstGeom prst="rect">
+                      <a:avLst/>
+                    </a:prstGeom>
+                  </pic:spPr>
+                </pic:pic>
+              </a:graphicData>
+            </a:graphic>
+          </wp:anchor>
+        </w:drawing>
+      </w:r>
+    </w:p>
+    <w:p/>
+    <w:p/>
+    <w:p/>
+    <w:p/>
+    <w:p/>
+    <w:p>
+      <w:pPr>
+        <w:pStyle w:val="Paragraphedeliste"/>
+        <w:numPr>
+          <w:ilvl w:val="0"/>
+          <w:numId w:val="3"/>
+        </w:numPr>
+        <w:tabs>
+          <w:tab w:val="left" w:pos="1020"/>
+        </w:tabs>
+      </w:pPr>
+      <w:r>
+        <w:t>Connexion à la base de donnée</w:t>
+      </w:r>
+    </w:p>
+    <w:p>
+      <w:pPr>
+        <w:pStyle w:val="Paragraphedeliste"/>
+        <w:numPr>
+          <w:ilvl w:val="0"/>
+          <w:numId w:val="3"/>
+        </w:numPr>
+        <w:tabs>
+          <w:tab w:val="left" w:pos="1020"/>
+        </w:tabs>
+      </w:pPr>
+      <w:r>
+        <w:t xml:space="preserve">Préparer la requête d’insertion SQL </w:t>
+      </w:r>
+    </w:p>
+    <w:p>
+      <w:pPr>
+        <w:pStyle w:val="Paragraphedeliste"/>
+        <w:numPr>
+          <w:ilvl w:val="0"/>
+          <w:numId w:val="3"/>
+        </w:numPr>
+        <w:tabs>
+          <w:tab w:val="left" w:pos="1020"/>
+        </w:tabs>
+      </w:pPr>
+      <w:r>
+        <w:t>Exécuter le tableau</w:t>
+      </w:r>
+    </w:p>
+    <w:p>
+      <w:pPr>
+        <w:pStyle w:val="Paragraphedeliste"/>
+        <w:numPr>
+          <w:ilvl w:val="0"/>
+          <w:numId w:val="3"/>
+        </w:numPr>
+        <w:tabs>
+          <w:tab w:val="left" w:pos="1020"/>
+        </w:tabs>
+      </w:pPr>
+      <w:r>
+        <w:t>Exécution de la requête</w:t>
+      </w:r>
+    </w:p>
+    <w:p>
+      <w:pPr>
+        <w:tabs>
+          <w:tab w:val="left" w:pos="1020"/>
+        </w:tabs>
+        <w:ind w:left="360"/>
+      </w:pPr>
+      <w:r>
+        <w:t xml:space="preserve">   </w:t>
+      </w:r>
+      <w:r>
+        <w:rPr>
+          <w:noProof/>
+          <w:lang w:eastAsia="fr-FR"/>
+        </w:rPr>
+        <w:drawing>
+          <wp:inline distT="0" distB="0" distL="0" distR="0" wp14:anchorId="54FD1FE9" wp14:editId="3358CACB">
+            <wp:extent cx="4108450" cy="1951876"/>
+            <wp:effectExtent l="0" t="0" r="6350" b="0"/>
+            <wp:docPr id="3" name="Image 3"/>
+            <wp:cNvGraphicFramePr>
+              <a:graphicFrameLocks xmlns:a="http://schemas.openxmlformats.org/drawingml/2006/main" noChangeAspect="1"/>
+            </wp:cNvGraphicFramePr>
+            <a:graphic xmlns:a="http://schemas.openxmlformats.org/drawingml/2006/main">
+              <a:graphicData uri="http://schemas.openxmlformats.org/drawingml/2006/picture">
+                <pic:pic xmlns:pic="http://schemas.openxmlformats.org/drawingml/2006/picture">
+                  <pic:nvPicPr>
+                    <pic:cNvPr id="1" name=""/>
+                    <pic:cNvPicPr/>
+                  </pic:nvPicPr>
+                  <pic:blipFill>
+                    <a:blip r:embed="rId9"/>
+                    <a:stretch>
+                      <a:fillRect/>
+                    </a:stretch>
+                  </pic:blipFill>
+                  <pic:spPr>
+                    <a:xfrm>
+                      <a:off x="0" y="0"/>
+                      <a:ext cx="4153565" cy="1973310"/>
+                    </a:xfrm>
+                    <a:prstGeom prst="rect">
+                      <a:avLst/>
+                    </a:prstGeom>
+                  </pic:spPr>
+                </pic:pic>
+              </a:graphicData>
+            </a:graphic>
+          </wp:inline>
+        </w:drawing>
+      </w:r>
+    </w:p>
+    <w:p>
+      <w:pPr>
+        <w:pStyle w:val="Paragraphedeliste"/>
+        <w:numPr>
+          <w:ilvl w:val="0"/>
+          <w:numId w:val="3"/>
+        </w:numPr>
+        <w:tabs>
+          <w:tab w:val="left" w:pos="1020"/>
+        </w:tabs>
+      </w:pPr>
+      <w:r>
+        <w:t>Envoie de mail</w:t>
+      </w:r>
+    </w:p>
+    <w:p>
+      <w:pPr>
+        <w:tabs>
+          <w:tab w:val="left" w:pos="1020"/>
+        </w:tabs>
+      </w:pPr>
+    </w:p>
     <w:sectPr>
+      <w:footerReference w:type="default" r:id="rId10"/>
       <w:pgSz w:w="11906" w:h="16838"/>
       <w:pgMar w:top="1417" w:right="1417" w:bottom="1417" w:left="1417" w:header="708" w:footer="708" w:gutter="0"/>
       <w:cols w:space="708"/>
@@ -187,9 +439,165 @@
 </w:document>
 </file>
 
+<file path=word/endnotes.xml><?xml version="1.0" encoding="utf-8"?>
+<w:endnotes xmlns:wpc="http://schemas.microsoft.com/office/word/2010/wordprocessingCanvas" xmlns:cx="http://schemas.microsoft.com/office/drawing/2014/chartex" xmlns:mc="http://schemas.openxmlformats.org/markup-compatibility/2006" xmlns:o="urn:schemas-microsoft-com:office:office" xmlns:r="http://schemas.openxmlformats.org/officeDocument/2006/relationships" xmlns:m="http://schemas.openxmlformats.org/officeDocument/2006/math" xmlns:v="urn:schemas-microsoft-com:vml" xmlns:wp14="http://schemas.microsoft.com/office/word/2010/wordprocessingDrawing" xmlns:wp="http://schemas.openxmlformats.org/drawingml/2006/wordprocessingDrawing" xmlns:w10="urn:schemas-microsoft-com:office:word" xmlns:w="http://schemas.openxmlformats.org/wordprocessingml/2006/main" xmlns:w14="http://schemas.microsoft.com/office/word/2010/wordml" xmlns:w15="http://schemas.microsoft.com/office/word/2012/wordml" xmlns:w16se="http://schemas.microsoft.com/office/word/2015/wordml/symex" xmlns:wpg="http://schemas.microsoft.com/office/word/2010/wordprocessingGroup" xmlns:wpi="http://schemas.microsoft.com/office/word/2010/wordprocessingInk" xmlns:wne="http://schemas.microsoft.com/office/word/2006/wordml" xmlns:wps="http://schemas.microsoft.com/office/word/2010/wordprocessingShape" mc:Ignorable="w14 w15 w16se wp14">
+  <w:endnote w:type="separator" w:id="-1">
+    <w:p>
+      <w:pPr>
+        <w:spacing w:after="0" w:line="240" w:lineRule="auto"/>
+      </w:pPr>
+      <w:r>
+        <w:separator/>
+      </w:r>
+    </w:p>
+  </w:endnote>
+  <w:endnote w:type="continuationSeparator" w:id="0">
+    <w:p>
+      <w:pPr>
+        <w:spacing w:after="0" w:line="240" w:lineRule="auto"/>
+      </w:pPr>
+      <w:r>
+        <w:continuationSeparator/>
+      </w:r>
+    </w:p>
+  </w:endnote>
+</w:endnotes>
+</file>
+
+<file path=word/footer1.xml><?xml version="1.0" encoding="utf-8"?>
+<w:ftr xmlns:wpc="http://schemas.microsoft.com/office/word/2010/wordprocessingCanvas" xmlns:cx="http://schemas.microsoft.com/office/drawing/2014/chartex" xmlns:mc="http://schemas.openxmlformats.org/markup-compatibility/2006" xmlns:o="urn:schemas-microsoft-com:office:office" xmlns:r="http://schemas.openxmlformats.org/officeDocument/2006/relationships" xmlns:m="http://schemas.openxmlformats.org/officeDocument/2006/math" xmlns:v="urn:schemas-microsoft-com:vml" xmlns:wp14="http://schemas.microsoft.com/office/word/2010/wordprocessingDrawing" xmlns:wp="http://schemas.openxmlformats.org/drawingml/2006/wordprocessingDrawing" xmlns:w10="urn:schemas-microsoft-com:office:word" xmlns:w="http://schemas.openxmlformats.org/wordprocessingml/2006/main" xmlns:w14="http://schemas.microsoft.com/office/word/2010/wordml" xmlns:w15="http://schemas.microsoft.com/office/word/2012/wordml" xmlns:w16se="http://schemas.microsoft.com/office/word/2015/wordml/symex" xmlns:wpg="http://schemas.microsoft.com/office/word/2010/wordprocessingGroup" xmlns:wpi="http://schemas.microsoft.com/office/word/2010/wordprocessingInk" xmlns:wne="http://schemas.microsoft.com/office/word/2006/wordml" xmlns:wps="http://schemas.microsoft.com/office/word/2010/wordprocessingShape" mc:Ignorable="w14 w15 w16se wp14">
+  <w:p>
+    <w:pPr>
+      <w:pStyle w:val="Pieddepage"/>
+      <w:jc w:val="center"/>
+      <w:rPr>
+        <w:i/>
+      </w:rPr>
+    </w:pPr>
+    <w:r>
+      <w:rPr>
+        <w:i/>
+      </w:rPr>
+      <w:t>Yanish Bhujun – Thomas Yalap</w:t>
+    </w:r>
+  </w:p>
+</w:ftr>
+</file>
+
+<file path=word/footnotes.xml><?xml version="1.0" encoding="utf-8"?>
+<w:footnotes xmlns:wpc="http://schemas.microsoft.com/office/word/2010/wordprocessingCanvas" xmlns:cx="http://schemas.microsoft.com/office/drawing/2014/chartex" xmlns:mc="http://schemas.openxmlformats.org/markup-compatibility/2006" xmlns:o="urn:schemas-microsoft-com:office:office" xmlns:r="http://schemas.openxmlformats.org/officeDocument/2006/relationships" xmlns:m="http://schemas.openxmlformats.org/officeDocument/2006/math" xmlns:v="urn:schemas-microsoft-com:vml" xmlns:wp14="http://schemas.microsoft.com/office/word/2010/wordprocessingDrawing" xmlns:wp="http://schemas.openxmlformats.org/drawingml/2006/wordprocessingDrawing" xmlns:w10="urn:schemas-microsoft-com:office:word" xmlns:w="http://schemas.openxmlformats.org/wordprocessingml/2006/main" xmlns:w14="http://schemas.microsoft.com/office/word/2010/wordml" xmlns:w15="http://schemas.microsoft.com/office/word/2012/wordml" xmlns:w16se="http://schemas.microsoft.com/office/word/2015/wordml/symex" xmlns:wpg="http://schemas.microsoft.com/office/word/2010/wordprocessingGroup" xmlns:wpi="http://schemas.microsoft.com/office/word/2010/wordprocessingInk" xmlns:wne="http://schemas.microsoft.com/office/word/2006/wordml" xmlns:wps="http://schemas.microsoft.com/office/word/2010/wordprocessingShape" mc:Ignorable="w14 w15 w16se wp14">
+  <w:footnote w:type="separator" w:id="-1">
+    <w:p>
+      <w:pPr>
+        <w:spacing w:after="0" w:line="240" w:lineRule="auto"/>
+      </w:pPr>
+      <w:r>
+        <w:separator/>
+      </w:r>
+    </w:p>
+  </w:footnote>
+  <w:footnote w:type="continuationSeparator" w:id="0">
+    <w:p>
+      <w:pPr>
+        <w:spacing w:after="0" w:line="240" w:lineRule="auto"/>
+      </w:pPr>
+      <w:r>
+        <w:continuationSeparator/>
+      </w:r>
+    </w:p>
+  </w:footnote>
+</w:footnotes>
+</file>
+
 <file path=word/numbering.xml><?xml version="1.0" encoding="utf-8"?>
 <w:numbering xmlns:wpc="http://schemas.microsoft.com/office/word/2010/wordprocessingCanvas" xmlns:cx="http://schemas.microsoft.com/office/drawing/2014/chartex" xmlns:mc="http://schemas.openxmlformats.org/markup-compatibility/2006" xmlns:o="urn:schemas-microsoft-com:office:office" xmlns:r="http://schemas.openxmlformats.org/officeDocument/2006/relationships" xmlns:m="http://schemas.openxmlformats.org/officeDocument/2006/math" xmlns:v="urn:schemas-microsoft-com:vml" xmlns:wp14="http://schemas.microsoft.com/office/word/2010/wordprocessingDrawing" xmlns:wp="http://schemas.openxmlformats.org/drawingml/2006/wordprocessingDrawing" xmlns:w10="urn:schemas-microsoft-com:office:word" xmlns:w="http://schemas.openxmlformats.org/wordprocessingml/2006/main" xmlns:w14="http://schemas.microsoft.com/office/word/2010/wordml" xmlns:w15="http://schemas.microsoft.com/office/word/2012/wordml" xmlns:w16se="http://schemas.microsoft.com/office/word/2015/wordml/symex" xmlns:wpg="http://schemas.microsoft.com/office/word/2010/wordprocessingGroup" xmlns:wpi="http://schemas.microsoft.com/office/word/2010/wordprocessingInk" xmlns:wne="http://schemas.microsoft.com/office/word/2006/wordml" xmlns:wps="http://schemas.microsoft.com/office/word/2010/wordprocessingShape" mc:Ignorable="w14 w15 w16se wp14">
   <w:abstractNum w:abstractNumId="0" w15:restartNumberingAfterBreak="0">
+    <w:nsid w:val="5757687E"/>
+    <w:multiLevelType w:val="hybridMultilevel"/>
+    <w:tmpl w:val="0BC61168"/>
+    <w:lvl w:ilvl="0" w:tplc="040C000F">
+      <w:start w:val="1"/>
+      <w:numFmt w:val="decimal"/>
+      <w:lvlText w:val="%1."/>
+      <w:lvlJc w:val="left"/>
+      <w:pPr>
+        <w:ind w:left="1440" w:hanging="360"/>
+      </w:pPr>
+    </w:lvl>
+    <w:lvl w:ilvl="1" w:tplc="040C0019" w:tentative="1">
+      <w:start w:val="1"/>
+      <w:numFmt w:val="lowerLetter"/>
+      <w:lvlText w:val="%2."/>
+      <w:lvlJc w:val="left"/>
+      <w:pPr>
+        <w:ind w:left="2160" w:hanging="360"/>
+      </w:pPr>
+    </w:lvl>
+    <w:lvl w:ilvl="2" w:tplc="040C001B" w:tentative="1">
+      <w:start w:val="1"/>
+      <w:numFmt w:val="lowerRoman"/>
+      <w:lvlText w:val="%3."/>
+      <w:lvlJc w:val="right"/>
+      <w:pPr>
+        <w:ind w:left="2880" w:hanging="180"/>
+      </w:pPr>
+    </w:lvl>
+    <w:lvl w:ilvl="3" w:tplc="040C000F" w:tentative="1">
+      <w:start w:val="1"/>
+      <w:numFmt w:val="decimal"/>
+      <w:lvlText w:val="%4."/>
+      <w:lvlJc w:val="left"/>
+      <w:pPr>
+        <w:ind w:left="3600" w:hanging="360"/>
+      </w:pPr>
+    </w:lvl>
+    <w:lvl w:ilvl="4" w:tplc="040C0019" w:tentative="1">
+      <w:start w:val="1"/>
+      <w:numFmt w:val="lowerLetter"/>
+      <w:lvlText w:val="%5."/>
+      <w:lvlJc w:val="left"/>
+      <w:pPr>
+        <w:ind w:left="4320" w:hanging="360"/>
+      </w:pPr>
+    </w:lvl>
+    <w:lvl w:ilvl="5" w:tplc="040C001B" w:tentative="1">
+      <w:start w:val="1"/>
+      <w:numFmt w:val="lowerRoman"/>
+      <w:lvlText w:val="%6."/>
+      <w:lvlJc w:val="right"/>
+      <w:pPr>
+        <w:ind w:left="5040" w:hanging="180"/>
+      </w:pPr>
+    </w:lvl>
+    <w:lvl w:ilvl="6" w:tplc="040C000F" w:tentative="1">
+      <w:start w:val="1"/>
+      <w:numFmt w:val="decimal"/>
+      <w:lvlText w:val="%7."/>
+      <w:lvlJc w:val="left"/>
+      <w:pPr>
+        <w:ind w:left="5760" w:hanging="360"/>
+      </w:pPr>
+    </w:lvl>
+    <w:lvl w:ilvl="7" w:tplc="040C0019" w:tentative="1">
+      <w:start w:val="1"/>
+      <w:numFmt w:val="lowerLetter"/>
+      <w:lvlText w:val="%8."/>
+      <w:lvlJc w:val="left"/>
+      <w:pPr>
+        <w:ind w:left="6480" w:hanging="360"/>
+      </w:pPr>
+    </w:lvl>
+    <w:lvl w:ilvl="8" w:tplc="040C001B" w:tentative="1">
+      <w:start w:val="1"/>
+      <w:numFmt w:val="lowerRoman"/>
+      <w:lvlText w:val="%9."/>
+      <w:lvlJc w:val="right"/>
+      <w:pPr>
+        <w:ind w:left="7200" w:hanging="180"/>
+      </w:pPr>
+    </w:lvl>
+  </w:abstractNum>
+  <w:abstractNum w:abstractNumId="1" w15:restartNumberingAfterBreak="0">
     <w:nsid w:val="653B48BE"/>
     <w:multiLevelType w:val="hybridMultilevel"/>
     <w:tmpl w:val="AE0A204E"/>
@@ -301,8 +709,126 @@
       </w:rPr>
     </w:lvl>
   </w:abstractNum>
+  <w:abstractNum w:abstractNumId="2" w15:restartNumberingAfterBreak="0">
+    <w:nsid w:val="69D429B8"/>
+    <w:multiLevelType w:val="hybridMultilevel"/>
+    <w:tmpl w:val="3E2688F8"/>
+    <w:lvl w:ilvl="0" w:tplc="710A3096">
+      <w:numFmt w:val="bullet"/>
+      <w:lvlText w:val="-"/>
+      <w:lvlJc w:val="left"/>
+      <w:pPr>
+        <w:ind w:left="720" w:hanging="360"/>
+      </w:pPr>
+      <w:rPr>
+        <w:rFonts w:ascii="Calibri" w:eastAsiaTheme="minorHAnsi" w:hAnsi="Calibri" w:cs="Calibri" w:hint="default"/>
+      </w:rPr>
+    </w:lvl>
+    <w:lvl w:ilvl="1" w:tplc="040C0003" w:tentative="1">
+      <w:start w:val="1"/>
+      <w:numFmt w:val="bullet"/>
+      <w:lvlText w:val="o"/>
+      <w:lvlJc w:val="left"/>
+      <w:pPr>
+        <w:ind w:left="1440" w:hanging="360"/>
+      </w:pPr>
+      <w:rPr>
+        <w:rFonts w:ascii="Courier New" w:hAnsi="Courier New" w:cs="Courier New" w:hint="default"/>
+      </w:rPr>
+    </w:lvl>
+    <w:lvl w:ilvl="2" w:tplc="040C0005" w:tentative="1">
+      <w:start w:val="1"/>
+      <w:numFmt w:val="bullet"/>
+      <w:lvlText w:val=""/>
+      <w:lvlJc w:val="left"/>
+      <w:pPr>
+        <w:ind w:left="2160" w:hanging="360"/>
+      </w:pPr>
+      <w:rPr>
+        <w:rFonts w:ascii="Wingdings" w:hAnsi="Wingdings" w:hint="default"/>
+      </w:rPr>
+    </w:lvl>
+    <w:lvl w:ilvl="3" w:tplc="040C0001" w:tentative="1">
+      <w:start w:val="1"/>
+      <w:numFmt w:val="bullet"/>
+      <w:lvlText w:val=""/>
+      <w:lvlJc w:val="left"/>
+      <w:pPr>
+        <w:ind w:left="2880" w:hanging="360"/>
+      </w:pPr>
+      <w:rPr>
+        <w:rFonts w:ascii="Symbol" w:hAnsi="Symbol" w:hint="default"/>
+      </w:rPr>
+    </w:lvl>
+    <w:lvl w:ilvl="4" w:tplc="040C0003" w:tentative="1">
+      <w:start w:val="1"/>
+      <w:numFmt w:val="bullet"/>
+      <w:lvlText w:val="o"/>
+      <w:lvlJc w:val="left"/>
+      <w:pPr>
+        <w:ind w:left="3600" w:hanging="360"/>
+      </w:pPr>
+      <w:rPr>
+        <w:rFonts w:ascii="Courier New" w:hAnsi="Courier New" w:cs="Courier New" w:hint="default"/>
+      </w:rPr>
+    </w:lvl>
+    <w:lvl w:ilvl="5" w:tplc="040C0005" w:tentative="1">
+      <w:start w:val="1"/>
+      <w:numFmt w:val="bullet"/>
+      <w:lvlText w:val=""/>
+      <w:lvlJc w:val="left"/>
+      <w:pPr>
+        <w:ind w:left="4320" w:hanging="360"/>
+      </w:pPr>
+      <w:rPr>
+        <w:rFonts w:ascii="Wingdings" w:hAnsi="Wingdings" w:hint="default"/>
+      </w:rPr>
+    </w:lvl>
+    <w:lvl w:ilvl="6" w:tplc="040C0001" w:tentative="1">
+      <w:start w:val="1"/>
+      <w:numFmt w:val="bullet"/>
+      <w:lvlText w:val=""/>
+      <w:lvlJc w:val="left"/>
+      <w:pPr>
+        <w:ind w:left="5040" w:hanging="360"/>
+      </w:pPr>
+      <w:rPr>
+        <w:rFonts w:ascii="Symbol" w:hAnsi="Symbol" w:hint="default"/>
+      </w:rPr>
+    </w:lvl>
+    <w:lvl w:ilvl="7" w:tplc="040C0003" w:tentative="1">
+      <w:start w:val="1"/>
+      <w:numFmt w:val="bullet"/>
+      <w:lvlText w:val="o"/>
+      <w:lvlJc w:val="left"/>
+      <w:pPr>
+        <w:ind w:left="5760" w:hanging="360"/>
+      </w:pPr>
+      <w:rPr>
+        <w:rFonts w:ascii="Courier New" w:hAnsi="Courier New" w:cs="Courier New" w:hint="default"/>
+      </w:rPr>
+    </w:lvl>
+    <w:lvl w:ilvl="8" w:tplc="040C0005" w:tentative="1">
+      <w:start w:val="1"/>
+      <w:numFmt w:val="bullet"/>
+      <w:lvlText w:val=""/>
+      <w:lvlJc w:val="left"/>
+      <w:pPr>
+        <w:ind w:left="6480" w:hanging="360"/>
+      </w:pPr>
+      <w:rPr>
+        <w:rFonts w:ascii="Wingdings" w:hAnsi="Wingdings" w:hint="default"/>
+      </w:rPr>
+    </w:lvl>
+  </w:abstractNum>
   <w:num w:numId="1">
+    <w:abstractNumId w:val="1"/>
+  </w:num>
+  <w:num w:numId="2">
     <w:abstractNumId w:val="0"/>
+  </w:num>
+  <w:num w:numId="3">
+    <w:abstractNumId w:val="2"/>
   </w:num>
 </w:numbering>
 </file>
@@ -740,6 +1266,50 @@
       <w:contextualSpacing/>
     </w:pPr>
   </w:style>
+  <w:style w:type="paragraph" w:styleId="En-tte">
+    <w:name w:val="header"/>
+    <w:basedOn w:val="Normal"/>
+    <w:link w:val="En-tteCar"/>
+    <w:uiPriority w:val="99"/>
+    <w:unhideWhenUsed/>
+    <w:rsid w:val="002B1F47"/>
+    <w:pPr>
+      <w:tabs>
+        <w:tab w:val="center" w:pos="4536"/>
+        <w:tab w:val="right" w:pos="9072"/>
+      </w:tabs>
+      <w:spacing w:after="0" w:line="240" w:lineRule="auto"/>
+    </w:pPr>
+  </w:style>
+  <w:style w:type="character" w:customStyle="1" w:styleId="En-tteCar">
+    <w:name w:val="En-tête Car"/>
+    <w:basedOn w:val="Policepardfaut"/>
+    <w:link w:val="En-tte"/>
+    <w:uiPriority w:val="99"/>
+    <w:rsid w:val="002B1F47"/>
+  </w:style>
+  <w:style w:type="paragraph" w:styleId="Pieddepage">
+    <w:name w:val="footer"/>
+    <w:basedOn w:val="Normal"/>
+    <w:link w:val="PieddepageCar"/>
+    <w:uiPriority w:val="99"/>
+    <w:unhideWhenUsed/>
+    <w:rsid w:val="002B1F47"/>
+    <w:pPr>
+      <w:tabs>
+        <w:tab w:val="center" w:pos="4536"/>
+        <w:tab w:val="right" w:pos="9072"/>
+      </w:tabs>
+      <w:spacing w:after="0" w:line="240" w:lineRule="auto"/>
+    </w:pPr>
+  </w:style>
+  <w:style w:type="character" w:customStyle="1" w:styleId="PieddepageCar">
+    <w:name w:val="Pied de page Car"/>
+    <w:basedOn w:val="Policepardfaut"/>
+    <w:link w:val="Pieddepage"/>
+    <w:uiPriority w:val="99"/>
+    <w:rsid w:val="002B1F47"/>
+  </w:style>
 </w:styles>
 </file>
 

</xml_diff>